<commit_message>
Update Prvi sastanak u fazi formalne inspekcije.docx
izmenjen dokument o prom sastanku
</commit_message>
<xml_diff>
--- a/Treca faza/Prvi sastanak u fazi formalne inspekcije.docx
+++ b/Treca faza/Prvi sastanak u fazi formalne inspekcije.docx
@@ -402,8 +402,6 @@
           <w:szCs w:val="26"/>
         </w:rPr>
       </w:pPr>
-      <w:bookmarkStart w:id="0" w:name="_GoBack"/>
-      <w:bookmarkEnd w:id="0"/>
     </w:p>
     <w:p>
       <w:pPr>
@@ -424,6 +422,45 @@
         </w:rPr>
         <w:t>dodavanje asistenata na git repozitorijum i obaveštavanje o završenom prvom sastanku</w:t>
       </w:r>
+    </w:p>
+    <w:p>
+      <w:pPr>
+        <w:pStyle w:val="ListParagraph"/>
+        <w:rPr>
+          <w:sz w:val="26"/>
+          <w:szCs w:val="26"/>
+        </w:rPr>
+      </w:pPr>
+    </w:p>
+    <w:p>
+      <w:pPr>
+        <w:pStyle w:val="ListParagraph"/>
+        <w:numPr>
+          <w:ilvl w:val="0"/>
+          <w:numId w:val="1"/>
+        </w:numPr>
+        <w:rPr>
+          <w:sz w:val="26"/>
+          <w:szCs w:val="26"/>
+        </w:rPr>
+      </w:pPr>
+      <w:r>
+        <w:rPr>
+          <w:sz w:val="26"/>
+          <w:szCs w:val="26"/>
+        </w:rPr>
+        <w:t>tim lider predaje na</w:t>
+      </w:r>
+      <w:r>
+        <w:rPr>
+          <w:sz w:val="26"/>
+          <w:szCs w:val="26"/>
+          <w:lang w:val="en-US"/>
+        </w:rPr>
+        <w:t>š projekat drugom timu na formalnu inspekciju</w:t>
+      </w:r>
+      <w:bookmarkStart w:id="0" w:name="_GoBack"/>
+      <w:bookmarkEnd w:id="0"/>
     </w:p>
     <w:sectPr>
       <w:pgSz w:w="11906" w:h="16838"/>

</xml_diff>